<commit_message>
Fall 2019 resume update
</commit_message>
<xml_diff>
--- a/resume-sofia-dutta-cisco.docx
+++ b/resume-sofia-dutta-cisco.docx
@@ -218,17 +218,7 @@
                 <w:b w:val="0"/>
                 <w:bCs w:val="0"/>
               </w:rPr>
-              <w:t xml:space="preserve">Data </w:t>
-            </w:r>
-            <w:bookmarkStart w:id="0" w:name="_GoBack"/>
-            <w:bookmarkEnd w:id="0"/>
-            <w:r>
-              <w:rPr>
-                <w:rFonts w:ascii="Roboto Light" w:hAnsi="Roboto Light"/>
-                <w:b w:val="0"/>
-                <w:bCs w:val="0"/>
-              </w:rPr>
-              <w:t>Engineer</w:t>
+              <w:t>Data Engineer</w:t>
             </w:r>
           </w:p>
           <w:p>
@@ -761,12 +751,12 @@
         <w:tblStyle w:val="TableGrid"/>
         <w:tblW w:w="10435" w:type="dxa"/>
         <w:tblBorders>
-          <w:top w:val="single" w:sz="2" w:space="0" w:color="auto"/>
-          <w:left w:val="single" w:sz="2" w:space="0" w:color="auto"/>
-          <w:bottom w:val="single" w:sz="2" w:space="0" w:color="auto"/>
-          <w:right w:val="single" w:sz="2" w:space="0" w:color="auto"/>
-          <w:insideH w:val="single" w:sz="2" w:space="0" w:color="auto"/>
-          <w:insideV w:val="single" w:sz="2" w:space="0" w:color="auto"/>
+          <w:top w:val="none" w:sz="0" w:space="0" w:color="auto"/>
+          <w:left w:val="none" w:sz="0" w:space="0" w:color="auto"/>
+          <w:bottom w:val="none" w:sz="0" w:space="0" w:color="auto"/>
+          <w:right w:val="none" w:sz="0" w:space="0" w:color="auto"/>
+          <w:insideH w:val="none" w:sz="0" w:space="0" w:color="auto"/>
+          <w:insideV w:val="none" w:sz="0" w:space="0" w:color="auto"/>
         </w:tblBorders>
         <w:tblLayout w:type="fixed"/>
         <w:tblLook w:val="04A0" w:firstRow="1" w:lastRow="0" w:firstColumn="1" w:lastColumn="0" w:noHBand="0" w:noVBand="1"/>
@@ -778,6 +768,9 @@
         <w:tc>
           <w:tcPr>
             <w:tcW w:w="10435" w:type="dxa"/>
+            <w:tcBorders>
+              <w:bottom w:val="single" w:sz="4" w:space="0" w:color="auto"/>
+            </w:tcBorders>
           </w:tcPr>
           <w:p>
             <w:pPr>
@@ -809,6 +802,8 @@
               </w:rPr>
               <w:t>Projects</w:t>
             </w:r>
+            <w:bookmarkStart w:id="0" w:name="_GoBack"/>
+            <w:bookmarkEnd w:id="0"/>
           </w:p>
         </w:tc>
       </w:tr>
@@ -816,6 +811,9 @@
         <w:tc>
           <w:tcPr>
             <w:tcW w:w="10435" w:type="dxa"/>
+            <w:tcBorders>
+              <w:top w:val="single" w:sz="4" w:space="0" w:color="auto"/>
+            </w:tcBorders>
           </w:tcPr>
           <w:p>
             <w:pPr>

</xml_diff>